<commit_message>
fixed discounting factor mistake
</commit_message>
<xml_diff>
--- a/Course_Notes/Chapter_10_Infinetely_Repeated_Games.docx
+++ b/Course_Notes/Chapter_10_Infinetely_Repeated_Games.docx
@@ -2865,7 +2865,7 @@
         <w:t xml:space="preserve"> </w:t>
       </w:r>
       <w:r>
-        <w:t xml:space="preserve">as the probability of the repeated game ending then the</w:t>
+        <w:t xml:space="preserve">as the probability of the repeated game not ending then the</w:t>
       </w:r>
       <w:r>
         <w:t xml:space="preserve"> </w:t>
@@ -5541,7 +5541,7 @@
 <file path=word/numbering.xml><?xml version="1.0" encoding="utf-8"?>
 <w:numbering xmlns:w="http://schemas.openxmlformats.org/wordprocessingml/2006/main">
   <w:abstractNum w:abstractNumId="0">
-    <w:nsid w:val="6168e3b4"/>
+    <w:nsid w:val="6f8c7a69"/>
     <w:multiLevelType w:val="multilevel"/>
     <w:lvl w:ilvl="0">
       <w:numFmt w:val="bullet"/>
@@ -5622,7 +5622,7 @@
     </w:lvl>
   </w:abstractNum>
   <w:abstractNum w:abstractNumId="2">
-    <w:nsid w:val="bb35f6b5"/>
+    <w:nsid w:val="98891c7d"/>
     <w:multiLevelType w:val="multilevel"/>
     <w:lvl w:ilvl="0">
       <w:numFmt w:val="bullet"/>
@@ -5703,7 +5703,7 @@
     </w:lvl>
   </w:abstractNum>
   <w:abstractNum w:abstractNumId="3">
-    <w:nsid w:val="520657d0"/>
+    <w:nsid w:val="71eab53d"/>
     <w:multiLevelType w:val="multilevel"/>
     <w:lvl w:ilvl="0">
       <w:start w:val="1"/>
@@ -5791,7 +5791,7 @@
     </w:lvl>
   </w:abstractNum>
   <w:abstractNum w:abstractNumId="4">
-    <w:nsid w:val="fb01d5a7"/>
+    <w:nsid w:val="18b59dd6"/>
     <w:multiLevelType w:val="multilevel"/>
     <w:lvl w:ilvl="0">
       <w:start w:val="2"/>

</xml_diff>

<commit_message>
Tweak to proof that is not actually relevant
</commit_message>
<xml_diff>
--- a/Course_Notes/Chapter_10_Infinetely_Repeated_Games.docx
+++ b/Course_Notes/Chapter_10_Infinetely_Repeated_Games.docx
@@ -2,7 +2,7 @@
 <file path=word/document.xml><?xml version="1.0" encoding="utf-8"?>
 <w:document xmlns:w="http://schemas.openxmlformats.org/wordprocessingml/2006/main" xmlns:m="http://schemas.openxmlformats.org/officeDocument/2006/math" xmlns:r="http://schemas.openxmlformats.org/officeDocument/2006/relationships" xmlns:o="urn:schemas-microsoft-com:office:office" xmlns:v="urn:schemas-microsoft-com:vml" xmlns:w10="urn:schemas-microsoft-com:office:word" xmlns:a="http://schemas.openxmlformats.org/drawingml/2006/main" xmlns:pic="http://schemas.openxmlformats.org/drawingml/2006/picture" xmlns:wp="http://schemas.openxmlformats.org/drawingml/2006/wordprocessingDrawing">
   <w:body>
-    <w:bookmarkStart w:id="21" w:name="or-3-chapter-10---infinitely-repeated-games"/>
+    <w:bookmarkStart w:id="or-3-chapter-10---infinitely-repeated-games" w:name="or-3-chapter-10---infinitely-repeated-games"/>
     <w:p>
       <w:pPr>
         <w:pStyle w:val="Heading1"/>
@@ -11,8 +11,8 @@
         <w:t xml:space="preserve">OR 3: Chapter 10 - Infinitely Repeated Games</w:t>
       </w:r>
     </w:p>
-    <w:bookmarkEnd w:id="21"/>
-    <w:bookmarkStart w:id="22" w:name="recap"/>
+    <w:bookmarkEnd w:id="or-3-chapter-10---infinitely-repeated-games"/>
+    <w:bookmarkStart w:id="recap" w:name="recap"/>
     <w:p>
       <w:pPr>
         <w:pStyle w:val="Heading2"/>
@@ -21,7 +21,7 @@
         <w:t xml:space="preserve">Recap</w:t>
       </w:r>
     </w:p>
-    <w:bookmarkEnd w:id="22"/>
+    <w:bookmarkEnd w:id="recap"/>
     <w:p>
       <w:r>
         <w:t xml:space="preserve">In the</w:t>
@@ -29,10 +29,10 @@
       <w:r>
         <w:t xml:space="preserve"> </w:t>
       </w:r>
-      <w:hyperlink r:id="rId23">
+      <w:hyperlink r:id="link0">
         <w:r>
           <w:rPr>
-            <w:rStyle w:val="Link"/>
+            <w:rStyle w:val="Hyperlink"/>
           </w:rPr>
           <w:t xml:space="preserve">previous chapter</w:t>
         </w:r>
@@ -79,7 +79,7 @@
         <w:t xml:space="preserve">In this chapter we'll take a look at what happens when games are repeatedly infinitely.</w:t>
       </w:r>
     </w:p>
-    <w:bookmarkStart w:id="24" w:name="discounting"/>
+    <w:bookmarkStart w:id="discounting" w:name="discounting"/>
     <w:p>
       <w:pPr>
         <w:pStyle w:val="Heading2"/>
@@ -88,7 +88,7 @@
         <w:t xml:space="preserve">Discounting</w:t>
       </w:r>
     </w:p>
-    <w:bookmarkEnd w:id="24"/>
+    <w:bookmarkEnd w:id="discounting"/>
     <w:p>
       <w:r>
         <w:t xml:space="preserve">To illustrate infinitely repeated games (</w:t>
@@ -112,6 +112,7 @@
       </w:r>
     </w:p>
     <w:p>
+      <w:br/>
       <m:oMathPara>
         <m:oMathParaPr>
           <m:jc m:val="center"/>
@@ -238,6 +239,7 @@
           </m:d>
         </m:oMath>
       </m:oMathPara>
+      <w:br/>
     </w:p>
     <w:p>
       <w:r>
@@ -325,6 +327,7 @@
       </w:r>
     </w:p>
     <w:p>
+      <w:br/>
       <m:oMathPara>
         <m:oMathParaPr>
           <m:jc m:val="center"/>
@@ -491,6 +494,7 @@
           </m:r>
         </m:oMath>
       </m:oMathPara>
+      <w:br/>
     </w:p>
     <w:p>
       <w:r>
@@ -498,6 +502,7 @@
       </w:r>
     </w:p>
     <w:p>
+      <w:br/>
       <m:oMathPara>
         <m:oMathParaPr>
           <m:jc m:val="center"/>
@@ -664,6 +669,7 @@
           </m:r>
         </m:oMath>
       </m:oMathPara>
+      <w:br/>
     </w:p>
     <w:p>
       <w:r>
@@ -733,6 +739,7 @@
       </w:r>
     </w:p>
     <w:p>
+      <w:br/>
       <m:oMathPara>
         <m:oMathParaPr>
           <m:jc m:val="center"/>
@@ -881,6 +888,7 @@
           </m:r>
         </m:oMath>
       </m:oMathPara>
+      <w:br/>
     </w:p>
     <w:p>
       <w:r>
@@ -888,6 +896,7 @@
       </w:r>
     </w:p>
     <w:p>
+      <w:br/>
       <m:oMathPara>
         <m:oMathParaPr>
           <m:jc m:val="center"/>
@@ -1100,6 +1109,7 @@
           </m:r>
         </m:oMath>
       </m:oMathPara>
+      <w:br/>
     </w:p>
     <w:p>
       <w:r>
@@ -1107,6 +1117,7 @@
       </w:r>
     </w:p>
     <w:p>
+      <w:br/>
       <m:oMathPara>
         <m:oMathParaPr>
           <m:jc m:val="center"/>
@@ -1315,8 +1326,9 @@
           </m:r>
         </m:oMath>
       </m:oMathPara>
-    </w:p>
-    <w:bookmarkStart w:id="25" w:name="conditions-for-cooperation-in-prisoners-dilemmas"/>
+      <w:br/>
+    </w:p>
+    <w:bookmarkStart w:id="conditions-for-cooperation-in-prisoners-dilemmas" w:name="conditions-for-cooperation-in-prisoners-dilemmas"/>
     <w:p>
       <w:pPr>
         <w:pStyle w:val="Heading2"/>
@@ -1325,7 +1337,7 @@
         <w:t xml:space="preserve">Conditions for cooperation in Prisoner's Dilemmas</w:t>
       </w:r>
     </w:p>
-    <w:bookmarkEnd w:id="25"/>
+    <w:bookmarkEnd w:id="conditions-for-cooperation-in-prisoners-dilemmas"/>
     <w:p>
       <w:r>
         <w:t xml:space="preserve">Let us consider the "Grimm trigger" strategy (which we denote</w:t>
@@ -1432,6 +1444,7 @@
       </w:r>
     </w:p>
     <w:p>
+      <w:br/>
       <m:oMathPara>
         <m:oMathParaPr>
           <m:jc m:val="center"/>
@@ -1583,6 +1596,7 @@
           </m:r>
         </m:oMath>
       </m:oMathPara>
+      <w:br/>
     </w:p>
     <w:p>
       <w:r>
@@ -1745,6 +1759,7 @@
       </w:r>
     </w:p>
     <w:p>
+      <w:br/>
       <m:oMathPara>
         <m:oMathParaPr>
           <m:jc m:val="center"/>
@@ -1911,6 +1926,7 @@
           </m:r>
         </m:oMath>
       </m:oMathPara>
+      <w:br/>
     </w:p>
     <w:p>
       <w:r>
@@ -1968,6 +1984,7 @@
       </w:r>
     </w:p>
     <w:p>
+      <w:br/>
       <m:oMathPara>
         <m:oMathParaPr>
           <m:jc m:val="center"/>
@@ -2043,13 +2060,11 @@
           </m:r>
         </m:oMath>
       </m:oMathPara>
-    </w:p>
-    <w:p>
-      <w:r>
-        <w:t xml:space="preserve"> </w:t>
-      </w:r>
-    </w:p>
-    <w:p>
+      <w:br/>
+      <w:r>
+        <w:t xml:space="preserve"> </w:t>
+      </w:r>
+      <w:br/>
       <m:oMathPara>
         <m:oMathParaPr>
           <m:jc m:val="center"/>
@@ -2061,13 +2076,11 @@
           </m:r>
         </m:oMath>
       </m:oMathPara>
-    </w:p>
-    <w:p>
-      <w:r>
-        <w:t xml:space="preserve"> </w:t>
-      </w:r>
-    </w:p>
-    <w:p>
+      <w:br/>
+      <w:r>
+        <w:t xml:space="preserve"> </w:t>
+      </w:r>
+      <w:br/>
       <m:oMathPara>
         <m:oMathParaPr>
           <m:jc m:val="center"/>
@@ -2095,6 +2108,7 @@
           </m:r>
         </m:oMath>
       </m:oMathPara>
+      <w:br/>
     </w:p>
     <w:p>
       <w:r>
@@ -2485,6 +2499,7 @@
       </w:r>
     </w:p>
     <w:p>
+      <w:br/>
       <m:oMathPara>
         <m:oMathParaPr>
           <m:jc m:val="center"/>
@@ -2585,6 +2600,7 @@
           </m:r>
         </m:oMath>
       </m:oMathPara>
+      <w:br/>
     </w:p>
     <w:p>
       <w:pPr>
@@ -2638,6 +2654,7 @@
       </w:r>
     </w:p>
     <w:p>
+      <w:br/>
       <m:oMathPara>
         <m:oMathParaPr>
           <m:jc m:val="center"/>
@@ -2722,6 +2739,7 @@
           </m:r>
         </m:oMath>
       </m:oMathPara>
+      <w:br/>
     </w:p>
     <w:p>
       <w:r>
@@ -2827,7 +2845,7 @@
         <w:t xml:space="preserve">)</w:t>
       </w:r>
     </w:p>
-    <w:bookmarkStart w:id="26" w:name="folk-theorm"/>
+    <w:bookmarkStart w:id="folk-theorm" w:name="folk-theorm"/>
     <w:p>
       <w:pPr>
         <w:pStyle w:val="Heading2"/>
@@ -2836,13 +2854,13 @@
         <w:t xml:space="preserve">Folk theorm</w:t>
       </w:r>
     </w:p>
-    <w:bookmarkEnd w:id="26"/>
+    <w:bookmarkEnd w:id="folk-theorm"/>
     <w:p>
       <w:r>
         <w:t xml:space="preserve">The answer is yes! To prove this we need to define a couple of things.</w:t>
       </w:r>
     </w:p>
-    <w:bookmarkStart w:id="27" w:name="definition-of-an-average-payoff"/>
+    <w:bookmarkStart w:id="definition-of-an-average-payoff" w:name="definition-of-an-average-payoff"/>
     <w:p>
       <w:pPr>
         <w:pStyle w:val="Heading3"/>
@@ -2851,7 +2869,7 @@
         <w:t xml:space="preserve">Definition of an average payoff</w:t>
       </w:r>
     </w:p>
-    <w:bookmarkEnd w:id="27"/>
+    <w:bookmarkEnd w:id="definition-of-an-average-payoff"/>
     <w:p>
       <w:r>
         <w:pict>
@@ -2895,6 +2913,7 @@
       </w:r>
     </w:p>
     <w:p>
+      <w:br/>
       <m:oMathPara>
         <m:oMathParaPr>
           <m:jc m:val="center"/>
@@ -2942,6 +2961,7 @@
           </m:f>
         </m:oMath>
       </m:oMathPara>
+      <w:br/>
     </w:p>
     <w:p>
       <w:r>
@@ -2964,6 +2984,7 @@
       </w:r>
     </w:p>
     <w:p>
+      <w:br/>
       <m:oMathPara>
         <m:oMathParaPr>
           <m:jc m:val="center"/>
@@ -3087,6 +3108,7 @@
           </m:r>
         </m:oMath>
       </m:oMathPara>
+      <w:br/>
     </w:p>
     <w:p>
       <w:r>
@@ -3107,7 +3129,7 @@
         </w:pict>
       </w:r>
     </w:p>
-    <w:bookmarkStart w:id="28" w:name="definition-of-individually-rational-payoffs"/>
+    <w:bookmarkStart w:id="definition-of-individually-rational-payoffs" w:name="definition-of-individually-rational-payoffs"/>
     <w:p>
       <w:pPr>
         <w:pStyle w:val="Heading3"/>
@@ -3116,7 +3138,7 @@
         <w:t xml:space="preserve">Definition of individually rational payoffs</w:t>
       </w:r>
     </w:p>
-    <w:bookmarkEnd w:id="28"/>
+    <w:bookmarkEnd w:id="definition-of-individually-rational-payoffs"/>
     <w:p>
       <w:r>
         <w:pict>
@@ -3170,7 +3192,7 @@
                     </pic:cNvPicPr>
                   </pic:nvPicPr>
                   <pic:blipFill>
-                    <a:blip r:embed="rId29"/>
+                    <a:blip r:embed="image1"/>
                     <a:stretch>
                       <a:fillRect/>
                     </a:stretch>
@@ -3230,7 +3252,7 @@
         <w:t xml:space="preserve">The following theorem states that we can choose a particular discount rate that for which there exists a subgame perfect Nash equilibrium that would give any individually rational payoff pair!</w:t>
       </w:r>
     </w:p>
-    <w:bookmarkStart w:id="30" w:name="folk-theorem-for-infinetely-repeated-games"/>
+    <w:bookmarkStart w:id="folk-theorem-for-infinetely-repeated-games" w:name="folk-theorem-for-infinetely-repeated-games"/>
     <w:p>
       <w:pPr>
         <w:pStyle w:val="Heading3"/>
@@ -3239,7 +3261,7 @@
         <w:t xml:space="preserve">Folk Theorem for infinetely repeated games</w:t>
       </w:r>
     </w:p>
-    <w:bookmarkEnd w:id="30"/>
+    <w:bookmarkEnd w:id="folk-theorem-for-infinetely-repeated-games"/>
     <w:p>
       <w:r>
         <w:pict>
@@ -3376,10 +3398,30 @@
           <m:e>
             <m:r>
               <m:rPr/>
-              <m:t>δ</m:t>
+              <m:t>\</m:t>
             </m:r>
           </m:e>
         </m:bar>
+        <m:r>
+          <m:rPr/>
+          <m:t>d</m:t>
+        </m:r>
+        <m:r>
+          <m:rPr/>
+          <m:t>e</m:t>
+        </m:r>
+        <m:r>
+          <m:rPr/>
+          <m:t>l</m:t>
+        </m:r>
+        <m:r>
+          <m:rPr/>
+          <m:t>t</m:t>
+        </m:r>
+        <m:r>
+          <m:rPr/>
+          <m:t>a</m:t>
+        </m:r>
       </m:oMath>
       <w:r>
         <w:t xml:space="preserve"> </w:t>
@@ -3414,10 +3456,30 @@
           <m:e>
             <m:r>
               <m:rPr/>
-              <m:t>δ</m:t>
+              <m:t>\</m:t>
             </m:r>
           </m:e>
         </m:bar>
+        <m:r>
+          <m:rPr/>
+          <m:t>d</m:t>
+        </m:r>
+        <m:r>
+          <m:rPr/>
+          <m:t>e</m:t>
+        </m:r>
+        <m:r>
+          <m:rPr/>
+          <m:t>l</m:t>
+        </m:r>
+        <m:r>
+          <m:rPr/>
+          <m:t>t</m:t>
+        </m:r>
+        <m:r>
+          <m:rPr/>
+          <m:t>a</m:t>
+        </m:r>
         <m:r>
           <m:rPr/>
           <m:t>&gt;</m:t>
@@ -3489,7 +3551,7 @@
         </w:pict>
       </w:r>
     </w:p>
-    <w:bookmarkStart w:id="31" w:name="proof"/>
+    <w:bookmarkStart w:id="proof" w:name="proof"/>
     <w:p>
       <w:pPr>
         <w:pStyle w:val="Heading3"/>
@@ -3498,7 +3560,7 @@
         <w:t xml:space="preserve">Proof</w:t>
       </w:r>
     </w:p>
-    <w:bookmarkEnd w:id="31"/>
+    <w:bookmarkEnd w:id="proof"/>
     <w:p>
       <w:r>
         <w:pict>
@@ -3637,19 +3699,39 @@
         <w:t xml:space="preserve"> </w:t>
       </w:r>
       <m:oMath>
+        <m:bar>
+          <m:barPr>
+            <m:pos m:val="top"/>
+          </m:barPr>
+          <m:e>
+            <m:r>
+              <m:rPr/>
+              <m:t>\</m:t>
+            </m:r>
+          </m:e>
+        </m:bar>
+        <m:r>
+          <m:rPr/>
+          <m:t>s</m:t>
+        </m:r>
+        <m:r>
+          <m:rPr/>
+          <m:t>i</m:t>
+        </m:r>
+        <m:r>
+          <m:rPr/>
+          <m:t>g</m:t>
+        </m:r>
+        <m:r>
+          <m:rPr/>
+          <m:t>m</m:t>
+        </m:r>
         <m:sSub>
           <m:e>
-            <m:bar>
-              <m:barPr>
-                <m:pos m:val="top"/>
-              </m:barPr>
-              <m:e>
-                <m:r>
-                  <m:rPr/>
-                  <m:t>σ</m:t>
-                </m:r>
-              </m:e>
-            </m:bar>
+            <m:r>
+              <m:rPr/>
+              <m:t>a</m:t>
+            </m:r>
           </m:e>
           <m:sub>
             <m:r>
@@ -3691,19 +3773,39 @@
         <w:t xml:space="preserve"> </w:t>
       </w:r>
       <m:oMath>
+        <m:bar>
+          <m:barPr>
+            <m:pos m:val="top"/>
+          </m:barPr>
+          <m:e>
+            <m:r>
+              <m:rPr/>
+              <m:t>\</m:t>
+            </m:r>
+          </m:e>
+        </m:bar>
+        <m:r>
+          <m:rPr/>
+          <m:t>s</m:t>
+        </m:r>
+        <m:r>
+          <m:rPr/>
+          <m:t>i</m:t>
+        </m:r>
+        <m:r>
+          <m:rPr/>
+          <m:t>g</m:t>
+        </m:r>
+        <m:r>
+          <m:rPr/>
+          <m:t>m</m:t>
+        </m:r>
         <m:sSub>
           <m:e>
-            <m:bar>
-              <m:barPr>
-                <m:pos m:val="top"/>
-              </m:barPr>
-              <m:e>
-                <m:r>
-                  <m:rPr/>
-                  <m:t>σ</m:t>
-                </m:r>
-              </m:e>
-            </m:bar>
+            <m:r>
+              <m:rPr/>
+              <m:t>a</m:t>
+            </m:r>
           </m:e>
           <m:sub>
             <m:r>
@@ -3809,19 +3911,39 @@
         <w:t xml:space="preserve"> </w:t>
       </w:r>
       <m:oMath>
+        <m:bar>
+          <m:barPr>
+            <m:pos m:val="top"/>
+          </m:barPr>
+          <m:e>
+            <m:r>
+              <m:rPr/>
+              <m:t>\</m:t>
+            </m:r>
+          </m:e>
+        </m:bar>
+        <m:r>
+          <m:rPr/>
+          <m:t>s</m:t>
+        </m:r>
+        <m:r>
+          <m:rPr/>
+          <m:t>i</m:t>
+        </m:r>
+        <m:r>
+          <m:rPr/>
+          <m:t>g</m:t>
+        </m:r>
+        <m:r>
+          <m:rPr/>
+          <m:t>m</m:t>
+        </m:r>
         <m:sSub>
           <m:e>
-            <m:bar>
-              <m:barPr>
-                <m:pos m:val="top"/>
-              </m:barPr>
-              <m:e>
-                <m:r>
-                  <m:rPr/>
-                  <m:t>σ</m:t>
-                </m:r>
-              </m:e>
-            </m:bar>
+            <m:r>
+              <m:rPr/>
+              <m:t>a</m:t>
+            </m:r>
           </m:e>
           <m:sub>
             <m:r>
@@ -3841,19 +3963,39 @@
         <w:t xml:space="preserve"> </w:t>
       </w:r>
       <m:oMath>
+        <m:bar>
+          <m:barPr>
+            <m:pos m:val="top"/>
+          </m:barPr>
+          <m:e>
+            <m:r>
+              <m:rPr/>
+              <m:t>\</m:t>
+            </m:r>
+          </m:e>
+        </m:bar>
+        <m:r>
+          <m:rPr/>
+          <m:t>s</m:t>
+        </m:r>
+        <m:r>
+          <m:rPr/>
+          <m:t>i</m:t>
+        </m:r>
+        <m:r>
+          <m:rPr/>
+          <m:t>g</m:t>
+        </m:r>
+        <m:r>
+          <m:rPr/>
+          <m:t>m</m:t>
+        </m:r>
         <m:sSub>
           <m:e>
-            <m:bar>
-              <m:barPr>
-                <m:pos m:val="top"/>
-              </m:barPr>
-              <m:e>
-                <m:r>
-                  <m:rPr/>
-                  <m:t>σ</m:t>
-                </m:r>
-              </m:e>
-            </m:bar>
+            <m:r>
+              <m:rPr/>
+              <m:t>a</m:t>
+            </m:r>
           </m:e>
           <m:sub>
             <m:r>
@@ -4005,19 +4147,39 @@
           <m:rPr/>
           <m:t>,</m:t>
         </m:r>
+        <m:bar>
+          <m:barPr>
+            <m:pos m:val="top"/>
+          </m:barPr>
+          <m:e>
+            <m:r>
+              <m:rPr/>
+              <m:t>\</m:t>
+            </m:r>
+          </m:e>
+        </m:bar>
+        <m:r>
+          <m:rPr/>
+          <m:t>s</m:t>
+        </m:r>
+        <m:r>
+          <m:rPr/>
+          <m:t>i</m:t>
+        </m:r>
+        <m:r>
+          <m:rPr/>
+          <m:t>g</m:t>
+        </m:r>
+        <m:r>
+          <m:rPr/>
+          <m:t>m</m:t>
+        </m:r>
         <m:sSub>
           <m:e>
-            <m:bar>
-              <m:barPr>
-                <m:pos m:val="top"/>
-              </m:barPr>
-              <m:e>
-                <m:r>
-                  <m:rPr/>
-                  <m:t>σ</m:t>
-                </m:r>
-              </m:e>
-            </m:bar>
+            <m:r>
+              <m:rPr/>
+              <m:t>a</m:t>
+            </m:r>
           </m:e>
           <m:sub>
             <m:r>
@@ -4072,6 +4234,7 @@
       </w:r>
     </w:p>
     <w:p>
+      <w:br/>
       <m:oMathPara>
         <m:oMathParaPr>
           <m:jc m:val="center"/>
@@ -4109,97 +4272,180 @@
             <m:rPr/>
             <m:t>=</m:t>
           </m:r>
-          <m:r>
-            <m:rPr/>
-            <m:t>(</m:t>
-          </m:r>
-          <m:r>
-            <m:rPr/>
-            <m:t>k</m:t>
-          </m:r>
-          <m:r>
-            <m:rPr/>
-            <m:t>−</m:t>
-          </m:r>
-          <m:r>
-            <m:rPr/>
-            <m:t>1</m:t>
-          </m:r>
-          <m:r>
-            <m:rPr/>
-            <m:t>)</m:t>
-          </m:r>
-          <m:sSub>
+          <m:nary>
+            <m:naryPr>
+              <m:chr m:val="∑"/>
+              <m:limLoc m:val="undOvr"/>
+              <m:grow/>
+              <m:supHide m:val="off"/>
+              <m:supHide m:val="off"/>
+            </m:naryPr>
             <m:e>
-              <m:r>
-                <m:rPr/>
-                <m:t>v</m:t>
-              </m:r>
-            </m:e>
-            <m:sub>
-              <m:r>
-                <m:rPr/>
-                <m:t>1</m:t>
-              </m:r>
-            </m:sub>
-          </m:sSub>
-          <m:r>
-            <m:rPr/>
-            <m:t>+</m:t>
-          </m:r>
-          <m:sSub>
-            <m:e>
-              <m:r>
-                <m:rPr/>
-                <m:t>u</m:t>
-              </m:r>
-            </m:e>
-            <m:sub>
-              <m:r>
-                <m:rPr/>
-                <m:t>1</m:t>
-              </m:r>
-            </m:sub>
-          </m:sSub>
-          <m:r>
-            <m:rPr/>
-            <m:t>(</m:t>
-          </m:r>
-          <m:sSub>
-            <m:e>
-              <m:r>
-                <m:rPr/>
-                <m:t>σ</m:t>
-              </m:r>
-            </m:e>
-            <m:sub>
-              <m:r>
-                <m:rPr/>
-                <m:t>1</m:t>
-              </m:r>
-            </m:sub>
-          </m:sSub>
-          <m:r>
-            <m:rPr/>
-            <m:t>ʹ</m:t>
-          </m:r>
-          <m:r>
-            <m:rPr/>
-            <m:t>,</m:t>
-          </m:r>
-          <m:sSub>
-            <m:e>
-              <m:bar>
-                <m:barPr>
-                  <m:pos m:val="top"/>
-                </m:barPr>
+              <m:sSup>
                 <m:e>
                   <m:r>
                     <m:rPr/>
-                    <m:t>σ</m:t>
+                    <m:t>δ</m:t>
                   </m:r>
                 </m:e>
-              </m:bar>
+                <m:sup>
+                  <m:r>
+                    <m:rPr/>
+                    <m:t>t</m:t>
+                  </m:r>
+                  <m:r>
+                    <m:rPr/>
+                    <m:t>−</m:t>
+                  </m:r>
+                  <m:r>
+                    <m:rPr/>
+                    <m:t>1</m:t>
+                  </m:r>
+                </m:sup>
+              </m:sSup>
+            </m:e>
+            <m:sub>
+              <m:r>
+                <m:rPr/>
+                <m:t>t</m:t>
+              </m:r>
+              <m:r>
+                <m:rPr/>
+                <m:t>=</m:t>
+              </m:r>
+              <m:r>
+                <m:rPr/>
+                <m:t>1</m:t>
+              </m:r>
+            </m:sub>
+            <m:sup>
+              <m:r>
+                <m:rPr/>
+                <m:t>k</m:t>
+              </m:r>
+              <m:r>
+                <m:rPr/>
+                <m:t>−</m:t>
+              </m:r>
+              <m:r>
+                <m:rPr/>
+                <m:t>1</m:t>
+              </m:r>
+            </m:sup>
+          </m:nary>
+          <m:sSub>
+            <m:e>
+              <m:r>
+                <m:rPr/>
+                <m:t>v</m:t>
+              </m:r>
+            </m:e>
+            <m:sub>
+              <m:r>
+                <m:rPr/>
+                <m:t>1</m:t>
+              </m:r>
+            </m:sub>
+          </m:sSub>
+          <m:r>
+            <m:rPr/>
+            <m:t>+</m:t>
+          </m:r>
+          <m:sSup>
+            <m:e>
+              <m:r>
+                <m:rPr/>
+                <m:t>δ</m:t>
+              </m:r>
+            </m:e>
+            <m:sup>
+              <m:r>
+                <m:rPr/>
+                <m:t>k</m:t>
+              </m:r>
+              <m:r>
+                <m:rPr/>
+                <m:t>−</m:t>
+              </m:r>
+              <m:r>
+                <m:rPr/>
+                <m:t>1</m:t>
+              </m:r>
+            </m:sup>
+          </m:sSup>
+          <m:sSub>
+            <m:e>
+              <m:r>
+                <m:rPr/>
+                <m:t>u</m:t>
+              </m:r>
+            </m:e>
+            <m:sub>
+              <m:r>
+                <m:rPr/>
+                <m:t>1</m:t>
+              </m:r>
+            </m:sub>
+          </m:sSub>
+          <m:r>
+            <m:rPr/>
+            <m:t>(</m:t>
+          </m:r>
+          <m:sSub>
+            <m:e>
+              <m:r>
+                <m:rPr/>
+                <m:t>σ</m:t>
+              </m:r>
+            </m:e>
+            <m:sub>
+              <m:r>
+                <m:rPr/>
+                <m:t>1</m:t>
+              </m:r>
+            </m:sub>
+          </m:sSub>
+          <m:r>
+            <m:rPr/>
+            <m:t>ʹ</m:t>
+          </m:r>
+          <m:r>
+            <m:rPr/>
+            <m:t>,</m:t>
+          </m:r>
+          <m:bar>
+            <m:barPr>
+              <m:pos m:val="top"/>
+            </m:barPr>
+            <m:e>
+              <m:r>
+                <m:rPr/>
+                <m:t>\</m:t>
+              </m:r>
+            </m:e>
+          </m:bar>
+          <m:r>
+            <m:rPr/>
+            <m:t>s</m:t>
+          </m:r>
+          <m:r>
+            <m:rPr/>
+            <m:t>i</m:t>
+          </m:r>
+          <m:r>
+            <m:rPr/>
+            <m:t>g</m:t>
+          </m:r>
+          <m:r>
+            <m:rPr/>
+            <m:t>m</m:t>
+          </m:r>
+          <m:sSub>
+            <m:e>
+              <m:r>
+                <m:rPr/>
+                <m:t>a</m:t>
+              </m:r>
             </m:e>
             <m:sub>
               <m:r>
@@ -4329,6 +4575,7 @@
           </m:d>
         </m:oMath>
       </m:oMathPara>
+      <w:br/>
     </w:p>
     <w:p>
       <w:r>
@@ -4370,10 +4617,30 @@
           <m:e>
             <m:r>
               <m:rPr/>
-              <m:t>δ</m:t>
+              <m:t>\</m:t>
             </m:r>
           </m:e>
         </m:bar>
+        <m:r>
+          <m:rPr/>
+          <m:t>d</m:t>
+        </m:r>
+        <m:r>
+          <m:rPr/>
+          <m:t>e</m:t>
+        </m:r>
+        <m:r>
+          <m:rPr/>
+          <m:t>l</m:t>
+        </m:r>
+        <m:r>
+          <m:rPr/>
+          <m:t>t</m:t>
+        </m:r>
+        <m:r>
+          <m:rPr/>
+          <m:t>a</m:t>
+        </m:r>
       </m:oMath>
       <w:r>
         <w:t xml:space="preserve"> </w:t>
@@ -4400,10 +4667,30 @@
           <m:e>
             <m:r>
               <m:rPr/>
-              <m:t>δ</m:t>
+              <m:t>\</m:t>
             </m:r>
           </m:e>
         </m:bar>
+        <m:r>
+          <m:rPr/>
+          <m:t>d</m:t>
+        </m:r>
+        <m:r>
+          <m:rPr/>
+          <m:t>e</m:t>
+        </m:r>
+        <m:r>
+          <m:rPr/>
+          <m:t>l</m:t>
+        </m:r>
+        <m:r>
+          <m:rPr/>
+          <m:t>t</m:t>
+        </m:r>
+        <m:r>
+          <m:rPr/>
+          <m:t>a</m:t>
+        </m:r>
       </m:oMath>
       <w:r>
         <w:t xml:space="preserve"> </w:t>
@@ -4491,6 +4778,7 @@
       </w:r>
     </w:p>
     <w:p>
+      <w:br/>
       <m:oMathPara>
         <m:oMathParaPr>
           <m:jc m:val="center"/>
@@ -4592,19 +4880,39 @@
                   <m:rPr/>
                   <m:t>,</m:t>
                 </m:r>
+                <m:bar>
+                  <m:barPr>
+                    <m:pos m:val="top"/>
+                  </m:barPr>
+                  <m:e>
+                    <m:r>
+                      <m:rPr/>
+                      <m:t>\</m:t>
+                    </m:r>
+                  </m:e>
+                </m:bar>
+                <m:r>
+                  <m:rPr/>
+                  <m:t>s</m:t>
+                </m:r>
+                <m:r>
+                  <m:rPr/>
+                  <m:t>i</m:t>
+                </m:r>
+                <m:r>
+                  <m:rPr/>
+                  <m:t>g</m:t>
+                </m:r>
+                <m:r>
+                  <m:rPr/>
+                  <m:t>m</m:t>
+                </m:r>
                 <m:sSub>
                   <m:e>
-                    <m:bar>
-                      <m:barPr>
-                        <m:pos m:val="top"/>
-                      </m:barPr>
-                      <m:e>
-                        <m:r>
-                          <m:rPr/>
-                          <m:t>σ</m:t>
-                        </m:r>
-                      </m:e>
-                    </m:bar>
+                    <m:r>
+                      <m:rPr/>
+                      <m:t>a</m:t>
+                    </m:r>
                   </m:e>
                   <m:sub>
                     <m:r>
@@ -4771,19 +5079,39 @@
                   <m:rPr/>
                   <m:t>,</m:t>
                 </m:r>
+                <m:bar>
+                  <m:barPr>
+                    <m:pos m:val="top"/>
+                  </m:barPr>
+                  <m:e>
+                    <m:r>
+                      <m:rPr/>
+                      <m:t>\</m:t>
+                    </m:r>
+                  </m:e>
+                </m:bar>
+                <m:r>
+                  <m:rPr/>
+                  <m:t>s</m:t>
+                </m:r>
+                <m:r>
+                  <m:rPr/>
+                  <m:t>i</m:t>
+                </m:r>
+                <m:r>
+                  <m:rPr/>
+                  <m:t>g</m:t>
+                </m:r>
+                <m:r>
+                  <m:rPr/>
+                  <m:t>m</m:t>
+                </m:r>
                 <m:sSub>
                   <m:e>
-                    <m:bar>
-                      <m:barPr>
-                        <m:pos m:val="top"/>
-                      </m:barPr>
-                      <m:e>
-                        <m:r>
-                          <m:rPr/>
-                          <m:t>σ</m:t>
-                        </m:r>
-                      </m:e>
-                    </m:bar>
+                    <m:r>
+                      <m:rPr/>
+                      <m:t>a</m:t>
+                    </m:r>
                   </m:e>
                   <m:sub>
                     <m:r>
@@ -4888,19 +5216,39 @@
                   <m:rPr/>
                   <m:t>,</m:t>
                 </m:r>
+                <m:bar>
+                  <m:barPr>
+                    <m:pos m:val="top"/>
+                  </m:barPr>
+                  <m:e>
+                    <m:r>
+                      <m:rPr/>
+                      <m:t>\</m:t>
+                    </m:r>
+                  </m:e>
+                </m:bar>
+                <m:r>
+                  <m:rPr/>
+                  <m:t>s</m:t>
+                </m:r>
+                <m:r>
+                  <m:rPr/>
+                  <m:t>i</m:t>
+                </m:r>
+                <m:r>
+                  <m:rPr/>
+                  <m:t>g</m:t>
+                </m:r>
+                <m:r>
+                  <m:rPr/>
+                  <m:t>m</m:t>
+                </m:r>
                 <m:sSub>
                   <m:e>
-                    <m:bar>
-                      <m:barPr>
-                        <m:pos m:val="top"/>
-                      </m:barPr>
-                      <m:e>
-                        <m:r>
-                          <m:rPr/>
-                          <m:t>σ</m:t>
-                        </m:r>
-                      </m:e>
-                    </m:bar>
+                    <m:r>
+                      <m:rPr/>
+                      <m:t>a</m:t>
+                    </m:r>
                   </m:e>
                   <m:sub>
                     <m:r>
@@ -4991,19 +5339,39 @@
                   <m:rPr/>
                   <m:t>,</m:t>
                 </m:r>
+                <m:bar>
+                  <m:barPr>
+                    <m:pos m:val="top"/>
+                  </m:barPr>
+                  <m:e>
+                    <m:r>
+                      <m:rPr/>
+                      <m:t>\</m:t>
+                    </m:r>
+                  </m:e>
+                </m:bar>
+                <m:r>
+                  <m:rPr/>
+                  <m:t>s</m:t>
+                </m:r>
+                <m:r>
+                  <m:rPr/>
+                  <m:t>i</m:t>
+                </m:r>
+                <m:r>
+                  <m:rPr/>
+                  <m:t>g</m:t>
+                </m:r>
+                <m:r>
+                  <m:rPr/>
+                  <m:t>m</m:t>
+                </m:r>
                 <m:sSub>
                   <m:e>
-                    <m:bar>
-                      <m:barPr>
-                        <m:pos m:val="top"/>
-                      </m:barPr>
-                      <m:e>
-                        <m:r>
-                          <m:rPr/>
-                          <m:t>σ</m:t>
-                        </m:r>
-                      </m:e>
-                    </m:bar>
+                    <m:r>
+                      <m:rPr/>
+                      <m:t>a</m:t>
+                    </m:r>
                   </m:e>
                   <m:sub>
                     <m:r>
@@ -5049,6 +5417,7 @@
           </m:m>
         </m:oMath>
       </m:oMathPara>
+      <w:br/>
     </w:p>
     <w:p>
       <w:r>
@@ -5098,19 +5467,39 @@
           <m:rPr/>
           <m:t>,</m:t>
         </m:r>
+        <m:bar>
+          <m:barPr>
+            <m:pos m:val="top"/>
+          </m:barPr>
+          <m:e>
+            <m:r>
+              <m:rPr/>
+              <m:t>\</m:t>
+            </m:r>
+          </m:e>
+        </m:bar>
+        <m:r>
+          <m:rPr/>
+          <m:t>s</m:t>
+        </m:r>
+        <m:r>
+          <m:rPr/>
+          <m:t>i</m:t>
+        </m:r>
+        <m:r>
+          <m:rPr/>
+          <m:t>g</m:t>
+        </m:r>
+        <m:r>
+          <m:rPr/>
+          <m:t>m</m:t>
+        </m:r>
         <m:sSub>
           <m:e>
-            <m:bar>
-              <m:barPr>
-                <m:pos m:val="top"/>
-              </m:barPr>
-              <m:e>
-                <m:r>
-                  <m:rPr/>
-                  <m:t>σ</m:t>
-                </m:r>
-              </m:e>
-            </m:bar>
+            <m:r>
+              <m:rPr/>
+              <m:t>a</m:t>
+            </m:r>
           </m:e>
           <m:sub>
             <m:r>
@@ -5180,10 +5569,30 @@
           <m:e>
             <m:r>
               <m:rPr/>
-              <m:t>δ</m:t>
+              <m:t>\</m:t>
             </m:r>
           </m:e>
         </m:bar>
+        <m:r>
+          <m:rPr/>
+          <m:t>d</m:t>
+        </m:r>
+        <m:r>
+          <m:rPr/>
+          <m:t>e</m:t>
+        </m:r>
+        <m:r>
+          <m:rPr/>
+          <m:t>l</m:t>
+        </m:r>
+        <m:r>
+          <m:rPr/>
+          <m:t>t</m:t>
+        </m:r>
+        <m:r>
+          <m:rPr/>
+          <m:t>a</m:t>
+        </m:r>
         <m:r>
           <m:rPr/>
           <m:t>=</m:t>
@@ -5233,19 +5642,39 @@
               <m:rPr/>
               <m:t>,</m:t>
             </m:r>
+            <m:bar>
+              <m:barPr>
+                <m:pos m:val="top"/>
+              </m:barPr>
+              <m:e>
+                <m:r>
+                  <m:rPr/>
+                  <m:t>\</m:t>
+                </m:r>
+              </m:e>
+            </m:bar>
+            <m:r>
+              <m:rPr/>
+              <m:t>s</m:t>
+            </m:r>
+            <m:r>
+              <m:rPr/>
+              <m:t>i</m:t>
+            </m:r>
+            <m:r>
+              <m:rPr/>
+              <m:t>g</m:t>
+            </m:r>
+            <m:r>
+              <m:rPr/>
+              <m:t>m</m:t>
+            </m:r>
             <m:sSub>
               <m:e>
-                <m:bar>
-                  <m:barPr>
-                    <m:pos m:val="top"/>
-                  </m:barPr>
-                  <m:e>
-                    <m:r>
-                      <m:rPr/>
-                      <m:t>σ</m:t>
-                    </m:r>
-                  </m:e>
-                </m:bar>
+                <m:r>
+                  <m:rPr/>
+                  <m:t>a</m:t>
+                </m:r>
               </m:e>
               <m:sub>
                 <m:r>
@@ -5318,19 +5747,39 @@
               <m:rPr/>
               <m:t>,</m:t>
             </m:r>
+            <m:bar>
+              <m:barPr>
+                <m:pos m:val="top"/>
+              </m:barPr>
+              <m:e>
+                <m:r>
+                  <m:rPr/>
+                  <m:t>\</m:t>
+                </m:r>
+              </m:e>
+            </m:bar>
+            <m:r>
+              <m:rPr/>
+              <m:t>s</m:t>
+            </m:r>
+            <m:r>
+              <m:rPr/>
+              <m:t>i</m:t>
+            </m:r>
+            <m:r>
+              <m:rPr/>
+              <m:t>g</m:t>
+            </m:r>
+            <m:r>
+              <m:rPr/>
+              <m:t>m</m:t>
+            </m:r>
             <m:sSub>
               <m:e>
-                <m:bar>
-                  <m:barPr>
-                    <m:pos m:val="top"/>
-                  </m:barPr>
-                  <m:e>
-                    <m:r>
-                      <m:rPr/>
-                      <m:t>σ</m:t>
-                    </m:r>
-                  </m:e>
-                </m:bar>
+                <m:r>
+                  <m:rPr/>
+                  <m:t>a</m:t>
+                </m:r>
               </m:e>
               <m:sub>
                 <m:r>
@@ -5411,19 +5860,39 @@
         <w:t xml:space="preserve"> </w:t>
       </w:r>
       <m:oMath>
+        <m:bar>
+          <m:barPr>
+            <m:pos m:val="top"/>
+          </m:barPr>
+          <m:e>
+            <m:r>
+              <m:rPr/>
+              <m:t>\</m:t>
+            </m:r>
+          </m:e>
+        </m:bar>
+        <m:r>
+          <m:rPr/>
+          <m:t>s</m:t>
+        </m:r>
+        <m:r>
+          <m:rPr/>
+          <m:t>i</m:t>
+        </m:r>
+        <m:r>
+          <m:rPr/>
+          <m:t>g</m:t>
+        </m:r>
+        <m:r>
+          <m:rPr/>
+          <m:t>m</m:t>
+        </m:r>
         <m:sSub>
           <m:e>
-            <m:bar>
-              <m:barPr>
-                <m:pos m:val="top"/>
-              </m:barPr>
-              <m:e>
-                <m:r>
-                  <m:rPr/>
-                  <m:t>σ</m:t>
-                </m:r>
-              </m:e>
-            </m:bar>
+            <m:r>
+              <m:rPr/>
+              <m:t>a</m:t>
+            </m:r>
           </m:e>
           <m:sub>
             <m:r>
@@ -5507,19 +5976,39 @@
         <w:t xml:space="preserve"> </w:t>
       </w:r>
       <m:oMath>
+        <m:bar>
+          <m:barPr>
+            <m:pos m:val="top"/>
+          </m:barPr>
+          <m:e>
+            <m:r>
+              <m:rPr/>
+              <m:t>\</m:t>
+            </m:r>
+          </m:e>
+        </m:bar>
+        <m:r>
+          <m:rPr/>
+          <m:t>s</m:t>
+        </m:r>
+        <m:r>
+          <m:rPr/>
+          <m:t>i</m:t>
+        </m:r>
+        <m:r>
+          <m:rPr/>
+          <m:t>g</m:t>
+        </m:r>
+        <m:r>
+          <m:rPr/>
+          <m:t>m</m:t>
+        </m:r>
         <m:sSub>
           <m:e>
-            <m:bar>
-              <m:barPr>
-                <m:pos m:val="top"/>
-              </m:barPr>
-              <m:e>
-                <m:r>
-                  <m:rPr/>
-                  <m:t>σ</m:t>
-                </m:r>
-              </m:e>
-            </m:bar>
+            <m:r>
+              <m:rPr/>
+              <m:t>a</m:t>
+            </m:r>
           </m:e>
           <m:sub>
             <m:r>
@@ -5542,16 +6031,11 @@
     </w:p>
   </w:body>
 </w:document>
-</file>
-
-<file path=word/footnotes.xml><?xml version="1.0" encoding="utf-8"?>
-<w:footnotes xmlns:w="http://schemas.openxmlformats.org/wordprocessingml/2006/main" xmlns:m="http://schemas.openxmlformats.org/officeDocument/2006/math" xmlns:r="http://schemas.openxmlformats.org/officeDocument/2006/relationships" xmlns:o="urn:schemas-microsoft-com:office:office" xmlns:v="urn:schemas-microsoft-com:vml" xmlns:w10="urn:schemas-microsoft-com:office:word" xmlns:a="http://schemas.openxmlformats.org/drawingml/2006/main" xmlns:pic="http://schemas.openxmlformats.org/drawingml/2006/picture" xmlns:wp="http://schemas.openxmlformats.org/drawingml/2006/wordprocessingDrawing"/>
 </file>
 
 <file path=word/numbering.xml><?xml version="1.0" encoding="utf-8"?>
 <w:numbering xmlns:w="http://schemas.openxmlformats.org/wordprocessingml/2006/main">
   <w:abstractNum w:abstractNumId="0">
-    <w:nsid w:val="db430543"/>
     <w:multiLevelType w:val="multilevel"/>
     <w:lvl w:ilvl="0">
       <w:numFmt w:val="bullet"/>
@@ -5632,7 +6116,6 @@
     </w:lvl>
   </w:abstractNum>
   <w:abstractNum w:abstractNumId="2">
-    <w:nsid w:val="f91338f7"/>
     <w:multiLevelType w:val="multilevel"/>
     <w:lvl w:ilvl="0">
       <w:numFmt w:val="bullet"/>
@@ -5713,7 +6196,6 @@
     </w:lvl>
   </w:abstractNum>
   <w:abstractNum w:abstractNumId="3">
-    <w:nsid w:val="5a43a9a0"/>
     <w:multiLevelType w:val="multilevel"/>
     <w:lvl w:ilvl="0">
       <w:start w:val="1"/>
@@ -5801,7 +6283,6 @@
     </w:lvl>
   </w:abstractNum>
   <w:abstractNum w:abstractNumId="4">
-    <w:nsid w:val="433ec8ac"/>
     <w:multiLevelType w:val="multilevel"/>
     <w:lvl w:ilvl="0">
       <w:start w:val="2"/>
@@ -6216,8 +6697,8 @@
       <w:i/>
     </w:rPr>
   </w:style>
-  <w:style w:type="paragraph" w:styleId="ImageCaption">
-    <w:name w:val="Image Caption"/>
+  <w:style w:type="paragraph" w:styleId="PictureCaption">
+    <w:name w:val="Picture Caption"/>
     <w:basedOn w:val="Normal"/>
     <w:link w:val="BodyTextChar"/>
     <w:pPr>
@@ -6240,15 +6721,15 @@
       <w:sz w:val="22"/>
     </w:rPr>
   </w:style>
-  <w:style w:type="character" w:customStyle="1" w:styleId="FootnoteRef">
-    <w:name w:val="Footnote Ref"/>
+  <w:style w:type="character" w:customStyle="1" w:styleId="FootnoteReference">
+    <w:name w:val="Footnote Reference"/>
     <w:basedOn w:val="BodyTextChar"/>
     <w:rPr>
       <w:vertAlign w:val="superscript"/>
     </w:rPr>
   </w:style>
-  <w:style w:type="character" w:customStyle="1" w:styleId="Link">
-    <w:name w:val="Link"/>
+  <w:style w:type="character" w:customStyle="1" w:styleId="Hyperlink">
+    <w:name w:val="Hyperlink"/>
     <w:basedOn w:val="BodyTextChar"/>
     <w:rPr>
       <w:color w:val="4F81BD" w:themeColor="accent1"/>

</xml_diff>